<commit_message>
[add] the file is changed related to the new systems and the debugs.
</commit_message>
<xml_diff>
--- a/trader/Systems.docx
+++ b/trader/Systems.docx
@@ -13,6 +13,7 @@
         <w:gridCol w:w="2418"/>
         <w:gridCol w:w="2272"/>
         <w:gridCol w:w="2255"/>
+        <w:gridCol w:w="2255"/>
       </w:tblGrid>
       <w:tr>
         <w:trPr>
@@ -52,6 +53,16 @@
           <w:tcPr>
             <w:tcW w:w="2255" w:type="dxa"/>
           </w:tcPr>
+          <w:p>
+            <w:r>
+              <w:t>Debugs</w:t>
+            </w:r>
+          </w:p>
+        </w:tc>
+        <w:tc>
+          <w:tcPr>
+            <w:tcW w:w="2255" w:type="dxa"/>
+          </w:tcPr>
           <w:p/>
         </w:tc>
       </w:tr>
@@ -75,28 +86,12 @@
           </w:tcPr>
           <w:p>
             <w:r>
-              <w:t xml:space="preserve">- </w:t>
-            </w:r>
-            <w:proofErr w:type="gramStart"/>
-            <w:r>
-              <w:t>2 time</w:t>
-            </w:r>
-            <w:proofErr w:type="gramEnd"/>
-            <w:r>
-              <w:t xml:space="preserve"> frame (enter with big and exit with small)</w:t>
-            </w:r>
-          </w:p>
-          <w:p>
-            <w:r>
-              <w:t xml:space="preserve">- </w:t>
-            </w:r>
-            <w:proofErr w:type="spellStart"/>
-            <w:r>
-              <w:t>Fibo</w:t>
-            </w:r>
-            <w:proofErr w:type="spellEnd"/>
-            <w:r>
-              <w:t xml:space="preserve"> (1.618 and 2)</w:t>
+              <w:t>- 2 time frame (enter with big and exit with small)</w:t>
+            </w:r>
+          </w:p>
+          <w:p>
+            <w:r>
+              <w:t>- Fibo (1.618 and 2)</w:t>
             </w:r>
           </w:p>
           <w:p>
@@ -114,6 +109,12 @@
               <w:t>- lastly working on it to make it bug free</w:t>
             </w:r>
           </w:p>
+        </w:tc>
+        <w:tc>
+          <w:tcPr>
+            <w:tcW w:w="2255" w:type="dxa"/>
+          </w:tcPr>
+          <w:p/>
         </w:tc>
         <w:tc>
           <w:tcPr>
@@ -132,6 +133,87 @@
           </w:tcPr>
           <w:p>
             <w:r>
+              <w:t>1.2.0</w:t>
+            </w:r>
+          </w:p>
+        </w:tc>
+        <w:tc>
+          <w:tcPr>
+            <w:tcW w:w="2418" w:type="dxa"/>
+          </w:tcPr>
+          <w:p>
+            <w:r>
+              <w:t>- 2 time frame (enter with high and exit with low)</w:t>
+            </w:r>
+          </w:p>
+          <w:p>
+            <w:r>
+              <w:t>- without fibo</w:t>
+            </w:r>
+          </w:p>
+          <w:p>
+            <w:r>
+              <w:t>- trailing SL</w:t>
+            </w:r>
+          </w:p>
+        </w:tc>
+        <w:tc>
+          <w:tcPr>
+            <w:tcW w:w="2272" w:type="dxa"/>
+          </w:tcPr>
+          <w:p/>
+        </w:tc>
+        <w:tc>
+          <w:tcPr>
+            <w:tcW w:w="2255" w:type="dxa"/>
+            <w:shd w:val="clear" w:color="auto" w:fill="70AD47" w:themeFill="accent6"/>
+          </w:tcPr>
+          <w:p>
+            <w:r>
+              <w:t>- exit bug is fixed at this version.</w:t>
+            </w:r>
+          </w:p>
+          <w:p>
+            <w:r>
+              <w:t>- XAB completer should be checked if xab[5]==0</w:t>
+            </w:r>
+          </w:p>
+          <w:p>
+            <w:r>
+              <w:t>- XAB_del_list was absolutely unnecessary therefore it is deleted.</w:t>
+            </w:r>
+          </w:p>
+          <w:p>
+            <w:r>
+              <w:t xml:space="preserve">- </w:t>
+            </w:r>
+            <w:r>
+              <w:t>SL bug: Ex: if your xab is long and you enter at between negative MACD phase</w:t>
+            </w:r>
+          </w:p>
+        </w:tc>
+        <w:tc>
+          <w:tcPr>
+            <w:tcW w:w="2255" w:type="dxa"/>
+            <w:shd w:val="clear" w:color="auto" w:fill="70AD47" w:themeFill="accent6"/>
+          </w:tcPr>
+          <w:p>
+            <w:r>
+              <w:t>Bug free</w:t>
+            </w:r>
+          </w:p>
+        </w:tc>
+      </w:tr>
+      <w:tr>
+        <w:trPr>
+          <w:trHeight w:val="283"/>
+        </w:trPr>
+        <w:tc>
+          <w:tcPr>
+            <w:tcW w:w="2270" w:type="dxa"/>
+          </w:tcPr>
+          <w:p>
+            <w:r>
               <w:t>1.0.3 (old 2.2.2)</w:t>
             </w:r>
           </w:p>
@@ -142,18 +224,7 @@
           </w:tcPr>
           <w:p>
             <w:r>
-              <w:t>-</w:t>
-            </w:r>
-            <w:r>
-              <w:t xml:space="preserve"> </w:t>
-            </w:r>
-            <w:proofErr w:type="gramStart"/>
-            <w:r>
-              <w:t>2 time</w:t>
-            </w:r>
-            <w:proofErr w:type="gramEnd"/>
-            <w:r>
-              <w:t xml:space="preserve"> frame (enter with big and exit with small)</w:t>
+              <w:t>- 2 time frame (enter with big and exit with small)</w:t>
             </w:r>
           </w:p>
           <w:p>
@@ -168,17 +239,15 @@
           </w:tcPr>
           <w:p>
             <w:r>
-              <w:t xml:space="preserve">- </w:t>
-            </w:r>
-            <w:proofErr w:type="spellStart"/>
-            <w:r>
-              <w:t>Ufixed</w:t>
-            </w:r>
-            <w:proofErr w:type="spellEnd"/>
-            <w:r>
-              <w:t xml:space="preserve"> bugs</w:t>
-            </w:r>
-          </w:p>
+              <w:t>- Ufixed bugs</w:t>
+            </w:r>
+          </w:p>
+        </w:tc>
+        <w:tc>
+          <w:tcPr>
+            <w:tcW w:w="2255" w:type="dxa"/>
+          </w:tcPr>
+          <w:p/>
         </w:tc>
         <w:tc>
           <w:tcPr>
@@ -207,34 +276,12 @@
           </w:tcPr>
           <w:p>
             <w:r>
-              <w:t xml:space="preserve">- </w:t>
-            </w:r>
-            <w:proofErr w:type="gramStart"/>
-            <w:r>
-              <w:t>2 time</w:t>
-            </w:r>
-            <w:proofErr w:type="gramEnd"/>
-            <w:r>
-              <w:t xml:space="preserve"> frame (enter</w:t>
-            </w:r>
-            <w:r>
-              <w:t xml:space="preserve"> and exit</w:t>
-            </w:r>
-            <w:r>
-              <w:t xml:space="preserve"> with small)</w:t>
-            </w:r>
-          </w:p>
-          <w:p>
-            <w:r>
-              <w:t xml:space="preserve">- </w:t>
-            </w:r>
-            <w:proofErr w:type="spellStart"/>
-            <w:r>
-              <w:t>Fibo</w:t>
-            </w:r>
-            <w:proofErr w:type="spellEnd"/>
-            <w:r>
-              <w:t xml:space="preserve"> (1.618 and 2)</w:t>
+              <w:t>- 2 time frame (enter and exit with small)</w:t>
+            </w:r>
+          </w:p>
+          <w:p>
+            <w:r>
+              <w:t>- Fibo (1.618 and 2)</w:t>
             </w:r>
           </w:p>
           <w:p>
@@ -246,6 +293,12 @@
         <w:tc>
           <w:tcPr>
             <w:tcW w:w="2272" w:type="dxa"/>
+          </w:tcPr>
+          <w:p/>
+        </w:tc>
+        <w:tc>
+          <w:tcPr>
+            <w:tcW w:w="2255" w:type="dxa"/>
           </w:tcPr>
           <w:p/>
         </w:tc>
@@ -284,6 +337,12 @@
           </w:tcPr>
           <w:p/>
         </w:tc>
+        <w:tc>
+          <w:tcPr>
+            <w:tcW w:w="2255" w:type="dxa"/>
+          </w:tcPr>
+          <w:p/>
+        </w:tc>
       </w:tr>
       <w:tr>
         <w:trPr>
@@ -313,6 +372,12 @@
           </w:tcPr>
           <w:p/>
         </w:tc>
+        <w:tc>
+          <w:tcPr>
+            <w:tcW w:w="2255" w:type="dxa"/>
+          </w:tcPr>
+          <w:p/>
+        </w:tc>
       </w:tr>
       <w:tr>
         <w:trPr>
@@ -342,6 +407,12 @@
           </w:tcPr>
           <w:p/>
         </w:tc>
+        <w:tc>
+          <w:tcPr>
+            <w:tcW w:w="2255" w:type="dxa"/>
+          </w:tcPr>
+          <w:p/>
+        </w:tc>
       </w:tr>
       <w:tr>
         <w:trPr>
@@ -371,11 +442,17 @@
           </w:tcPr>
           <w:p/>
         </w:tc>
+        <w:tc>
+          <w:tcPr>
+            <w:tcW w:w="2255" w:type="dxa"/>
+          </w:tcPr>
+          <w:p/>
+        </w:tc>
       </w:tr>
     </w:tbl>
     <w:p/>
     <w:sectPr>
-      <w:pgSz w:w="12240" w:h="15840"/>
+      <w:pgSz w:w="15840" w:h="12240" w:orient="landscape"/>
       <w:pgMar w:top="1440" w:right="1440" w:bottom="1440" w:left="1440" w:header="720" w:footer="720" w:gutter="0"/>
       <w:cols w:space="720"/>
       <w:docGrid w:linePitch="360"/>

</xml_diff>

<commit_message>
[add] new systems and debugs are added.
</commit_message>
<xml_diff>
--- a/trader/Systems.docx
+++ b/trader/Systems.docx
@@ -86,12 +86,28 @@
           </w:tcPr>
           <w:p>
             <w:r>
-              <w:t>- 2 time frame (enter with big and exit with small)</w:t>
-            </w:r>
-          </w:p>
-          <w:p>
-            <w:r>
-              <w:t>- Fibo (1.618 and 2)</w:t>
+              <w:t xml:space="preserve">- </w:t>
+            </w:r>
+            <w:proofErr w:type="gramStart"/>
+            <w:r>
+              <w:t>2 time</w:t>
+            </w:r>
+            <w:proofErr w:type="gramEnd"/>
+            <w:r>
+              <w:t xml:space="preserve"> frame (enter with big and exit with small)</w:t>
+            </w:r>
+          </w:p>
+          <w:p>
+            <w:r>
+              <w:t xml:space="preserve">- </w:t>
+            </w:r>
+            <w:proofErr w:type="spellStart"/>
+            <w:r>
+              <w:t>Fibo</w:t>
+            </w:r>
+            <w:proofErr w:type="spellEnd"/>
+            <w:r>
+              <w:t xml:space="preserve"> (1.618 and 2)</w:t>
             </w:r>
           </w:p>
           <w:p>
@@ -143,13 +159,26 @@
           </w:tcPr>
           <w:p>
             <w:r>
-              <w:t>- 2 time frame (enter with high and exit with low)</w:t>
-            </w:r>
-          </w:p>
-          <w:p>
-            <w:r>
-              <w:t>- without fibo</w:t>
-            </w:r>
+              <w:t xml:space="preserve">- </w:t>
+            </w:r>
+            <w:proofErr w:type="gramStart"/>
+            <w:r>
+              <w:t>2 time</w:t>
+            </w:r>
+            <w:proofErr w:type="gramEnd"/>
+            <w:r>
+              <w:t xml:space="preserve"> frame (enter with high and exit with low)</w:t>
+            </w:r>
+          </w:p>
+          <w:p>
+            <w:r>
+              <w:t xml:space="preserve">- without </w:t>
+            </w:r>
+            <w:proofErr w:type="spellStart"/>
+            <w:r>
+              <w:t>fibo</w:t>
+            </w:r>
+            <w:proofErr w:type="spellEnd"/>
           </w:p>
           <w:p>
             <w:r>
@@ -166,7 +195,7 @@
         <w:tc>
           <w:tcPr>
             <w:tcW w:w="2255" w:type="dxa"/>
-            <w:shd w:val="clear" w:color="auto" w:fill="70AD47" w:themeFill="accent6"/>
+            <w:shd w:val="clear" w:color="auto" w:fill="F7CAAC" w:themeFill="accent2" w:themeFillTint="66"/>
           </w:tcPr>
           <w:p>
             <w:r>
@@ -175,27 +204,79 @@
           </w:p>
           <w:p>
             <w:r>
-              <w:t>- XAB completer should be checked if xab[5]==0</w:t>
-            </w:r>
-          </w:p>
-          <w:p>
-            <w:r>
-              <w:t>- XAB_del_list was absolutely unnecessary therefore it is deleted.</w:t>
+              <w:t xml:space="preserve">- XAB completer should be checked if </w:t>
+            </w:r>
+            <w:proofErr w:type="spellStart"/>
+            <w:proofErr w:type="gramStart"/>
+            <w:r>
+              <w:t>xab</w:t>
+            </w:r>
+            <w:proofErr w:type="spellEnd"/>
+            <w:r>
+              <w:t>[</w:t>
+            </w:r>
+            <w:proofErr w:type="gramEnd"/>
+            <w:r>
+              <w:t>5]==0</w:t>
             </w:r>
           </w:p>
           <w:p>
             <w:r>
               <w:t xml:space="preserve">- </w:t>
             </w:r>
-            <w:r>
-              <w:t>SL bug: Ex: if your xab is long and you enter at between negative MACD phase</w:t>
-            </w:r>
-          </w:p>
-        </w:tc>
-        <w:tc>
-          <w:tcPr>
-            <w:tcW w:w="2255" w:type="dxa"/>
-            <w:shd w:val="clear" w:color="auto" w:fill="70AD47" w:themeFill="accent6"/>
+            <w:proofErr w:type="spellStart"/>
+            <w:r>
+              <w:t>XAB_del_list</w:t>
+            </w:r>
+            <w:proofErr w:type="spellEnd"/>
+            <w:r>
+              <w:t xml:space="preserve"> was absolutely unnecessary therefore it is deleted.</w:t>
+            </w:r>
+          </w:p>
+          <w:p>
+            <w:r>
+              <w:t xml:space="preserve">- </w:t>
+            </w:r>
+            <w:r>
+              <w:t xml:space="preserve">SL bug: Ex: if your </w:t>
+            </w:r>
+            <w:proofErr w:type="spellStart"/>
+            <w:r>
+              <w:t>xab</w:t>
+            </w:r>
+            <w:proofErr w:type="spellEnd"/>
+            <w:r>
+              <w:t xml:space="preserve"> is long and you enter at between negative MACD phase</w:t>
+            </w:r>
+          </w:p>
+          <w:p>
+            <w:pPr>
+              <w:rPr>
+                <w:lang w:bidi="fa-IR"/>
+              </w:rPr>
+            </w:pPr>
+            <w:r>
+              <w:t xml:space="preserve">- If exit at this candle==1 then we should not break the for loop. Because we need to run the </w:t>
+            </w:r>
+            <w:proofErr w:type="spellStart"/>
+            <w:r>
+              <w:t>completor</w:t>
+            </w:r>
+            <w:proofErr w:type="spellEnd"/>
+            <w:r>
+              <w:t xml:space="preserve"> for other </w:t>
+            </w:r>
+            <w:proofErr w:type="spellStart"/>
+            <w:r>
+              <w:t>xabs</w:t>
+            </w:r>
+            <w:proofErr w:type="spellEnd"/>
+          </w:p>
+        </w:tc>
+        <w:tc>
+          <w:tcPr>
+            <w:tcW w:w="2255" w:type="dxa"/>
+            <w:shd w:val="clear" w:color="auto" w:fill="auto"/>
           </w:tcPr>
           <w:p>
             <w:r>
@@ -214,6 +295,86 @@
           </w:tcPr>
           <w:p>
             <w:r>
+              <w:t>1.2.1</w:t>
+            </w:r>
+          </w:p>
+        </w:tc>
+        <w:tc>
+          <w:tcPr>
+            <w:tcW w:w="2418" w:type="dxa"/>
+          </w:tcPr>
+          <w:p>
+            <w:r>
+              <w:t xml:space="preserve">- </w:t>
+            </w:r>
+            <w:proofErr w:type="gramStart"/>
+            <w:r>
+              <w:t>2 time</w:t>
+            </w:r>
+            <w:proofErr w:type="gramEnd"/>
+            <w:r>
+              <w:t xml:space="preserve"> frame (enter with high and exit with low)</w:t>
+            </w:r>
+          </w:p>
+          <w:p>
+            <w:r>
+              <w:t xml:space="preserve">- without </w:t>
+            </w:r>
+            <w:proofErr w:type="spellStart"/>
+            <w:r>
+              <w:t>fibo</w:t>
+            </w:r>
+            <w:proofErr w:type="spellEnd"/>
+          </w:p>
+          <w:p>
+            <w:r>
+              <w:t>- trailing SL</w:t>
+            </w:r>
+          </w:p>
+        </w:tc>
+        <w:tc>
+          <w:tcPr>
+            <w:tcW w:w="2272" w:type="dxa"/>
+          </w:tcPr>
+          <w:p/>
+        </w:tc>
+        <w:tc>
+          <w:tcPr>
+            <w:tcW w:w="2255" w:type="dxa"/>
+            <w:shd w:val="clear" w:color="auto" w:fill="F36D80"/>
+          </w:tcPr>
+          <w:p>
+            <w:r>
+              <w:t xml:space="preserve">- A new bug is fixed which was related to the SL at the </w:t>
+            </w:r>
+            <w:proofErr w:type="spellStart"/>
+            <w:r>
+              <w:t>enter_check</w:t>
+            </w:r>
+            <w:proofErr w:type="spellEnd"/>
+            <w:r>
+              <w:t xml:space="preserve"> function.</w:t>
+            </w:r>
+          </w:p>
+        </w:tc>
+        <w:tc>
+          <w:tcPr>
+            <w:tcW w:w="2255" w:type="dxa"/>
+            <w:shd w:val="clear" w:color="auto" w:fill="auto"/>
+          </w:tcPr>
+          <w:p/>
+        </w:tc>
+      </w:tr>
+      <w:tr>
+        <w:trPr>
+          <w:trHeight w:val="283"/>
+        </w:trPr>
+        <w:tc>
+          <w:tcPr>
+            <w:tcW w:w="2270" w:type="dxa"/>
+          </w:tcPr>
+          <w:p>
+            <w:r>
               <w:t>1.0.3 (old 2.2.2)</w:t>
             </w:r>
           </w:p>
@@ -224,11 +385,20 @@
           </w:tcPr>
           <w:p>
             <w:r>
-              <w:t>- 2 time frame (enter with big and exit with small)</w:t>
-            </w:r>
-          </w:p>
-          <w:p>
-            <w:r>
+              <w:t xml:space="preserve">- </w:t>
+            </w:r>
+            <w:proofErr w:type="gramStart"/>
+            <w:r>
+              <w:t>2 time</w:t>
+            </w:r>
+            <w:proofErr w:type="gramEnd"/>
+            <w:r>
+              <w:t xml:space="preserve"> frame (enter with big and exit with small)</w:t>
+            </w:r>
+          </w:p>
+          <w:p>
+            <w:r>
+              <w:lastRenderedPageBreak/>
               <w:t>- Trailing SL</w:t>
             </w:r>
           </w:p>
@@ -239,7 +409,16 @@
           </w:tcPr>
           <w:p>
             <w:r>
-              <w:t>- Ufixed bugs</w:t>
+              <w:lastRenderedPageBreak/>
+              <w:t xml:space="preserve">- </w:t>
+            </w:r>
+            <w:proofErr w:type="spellStart"/>
+            <w:r>
+              <w:t>Ufixed</w:t>
+            </w:r>
+            <w:proofErr w:type="spellEnd"/>
+            <w:r>
+              <w:t xml:space="preserve"> bugs</w:t>
             </w:r>
           </w:p>
         </w:tc>
@@ -276,12 +455,28 @@
           </w:tcPr>
           <w:p>
             <w:r>
-              <w:t>- 2 time frame (enter and exit with small)</w:t>
-            </w:r>
-          </w:p>
-          <w:p>
-            <w:r>
-              <w:t>- Fibo (1.618 and 2)</w:t>
+              <w:t xml:space="preserve">- </w:t>
+            </w:r>
+            <w:proofErr w:type="gramStart"/>
+            <w:r>
+              <w:t>2 time</w:t>
+            </w:r>
+            <w:proofErr w:type="gramEnd"/>
+            <w:r>
+              <w:t xml:space="preserve"> frame (enter and exit with small)</w:t>
+            </w:r>
+          </w:p>
+          <w:p>
+            <w:r>
+              <w:t xml:space="preserve">- </w:t>
+            </w:r>
+            <w:proofErr w:type="spellStart"/>
+            <w:r>
+              <w:t>Fibo</w:t>
+            </w:r>
+            <w:proofErr w:type="spellEnd"/>
+            <w:r>
+              <w:t xml:space="preserve"> (1.618 and 2)</w:t>
             </w:r>
           </w:p>
           <w:p>
@@ -317,7 +512,11 @@
           <w:tcPr>
             <w:tcW w:w="2270" w:type="dxa"/>
           </w:tcPr>
-          <w:p/>
+          <w:p>
+            <w:r>
+              <w:t>4.0.0</w:t>
+            </w:r>
+          </w:p>
         </w:tc>
         <w:tc>
           <w:tcPr>
@@ -352,13 +551,34 @@
           <w:tcPr>
             <w:tcW w:w="2270" w:type="dxa"/>
           </w:tcPr>
-          <w:p/>
+          <w:p>
+            <w:r>
+              <w:t>5.0.0</w:t>
+            </w:r>
+          </w:p>
         </w:tc>
         <w:tc>
           <w:tcPr>
             <w:tcW w:w="2418" w:type="dxa"/>
           </w:tcPr>
-          <w:p/>
+          <w:p>
+            <w:r>
+              <w:t xml:space="preserve">- </w:t>
+            </w:r>
+            <w:proofErr w:type="gramStart"/>
+            <w:r>
+              <w:t>2 time</w:t>
+            </w:r>
+            <w:proofErr w:type="gramEnd"/>
+            <w:r>
+              <w:t xml:space="preserve"> frame (enter and exit with small)</w:t>
+            </w:r>
+          </w:p>
+          <w:p>
+            <w:r>
+              <w:t>- Trailing SL</w:t>
+            </w:r>
+          </w:p>
         </w:tc>
         <w:tc>
           <w:tcPr>
@@ -459,6 +679,359 @@
     </w:sectPr>
   </w:body>
 </w:document>
+</file>
+
+<file path=word/numbering.xml><?xml version="1.0" encoding="utf-8"?>
+<w:numbering xmlns:wpc="http://schemas.microsoft.com/office/word/2010/wordprocessingCanvas" xmlns:cx="http://schemas.microsoft.com/office/drawing/2014/chartex" xmlns:cx1="http://schemas.microsoft.com/office/drawing/2015/9/8/chartex" xmlns:cx2="http://schemas.microsoft.com/office/drawing/2015/10/21/chartex" xmlns:cx3="http://schemas.microsoft.com/office/drawing/2016/5/9/chartex" xmlns:cx4="http://schemas.microsoft.com/office/drawing/2016/5/10/chartex" xmlns:cx5="http://schemas.microsoft.com/office/drawing/2016/5/11/chartex" xmlns:cx6="http://schemas.microsoft.com/office/drawing/2016/5/12/chartex" xmlns:cx7="http://schemas.microsoft.com/office/drawing/2016/5/13/chartex" xmlns:cx8="http://schemas.microsoft.com/office/drawing/2016/5/14/chartex" xmlns:mc="http://schemas.openxmlformats.org/markup-compatibility/2006" xmlns:aink="http://schemas.microsoft.com/office/drawing/2016/ink" xmlns:am3d="http://schemas.microsoft.com/office/drawing/2017/model3d" xmlns:o="urn:schemas-microsoft-com:office:office" xmlns:r="http://schemas.openxmlformats.org/officeDocument/2006/relationships" xmlns:m="http://schemas.openxmlformats.org/officeDocument/2006/math" xmlns:v="urn:schemas-microsoft-com:vml" xmlns:wp14="http://schemas.microsoft.com/office/word/2010/wordprocessingDrawing" xmlns:wp="http://schemas.openxmlformats.org/drawingml/2006/wordprocessingDrawing" xmlns:w10="urn:schemas-microsoft-com:office:word" xmlns:w="http://schemas.openxmlformats.org/wordprocessingml/2006/main" xmlns:w14="http://schemas.microsoft.com/office/word/2010/wordml" xmlns:w15="http://schemas.microsoft.com/office/word/2012/wordml" xmlns:w16cex="http://schemas.microsoft.com/office/word/2018/wordml/cex" xmlns:w16cid="http://schemas.microsoft.com/office/word/2016/wordml/cid" xmlns:w16="http://schemas.microsoft.com/office/word/2018/wordml" xmlns:w16sdtdh="http://schemas.microsoft.com/office/word/2020/wordml/sdtdatahash" xmlns:w16se="http://schemas.microsoft.com/office/word/2015/wordml/symex" xmlns:wpg="http://schemas.microsoft.com/office/word/2010/wordprocessingGroup" xmlns:wpi="http://schemas.microsoft.com/office/word/2010/wordprocessingInk" xmlns:wne="http://schemas.microsoft.com/office/word/2006/wordml" xmlns:wps="http://schemas.microsoft.com/office/word/2010/wordprocessingShape" mc:Ignorable="w14 w15 w16se w16cid w16 w16cex w16sdtdh wp14">
+  <w:abstractNum w:abstractNumId="0" w15:restartNumberingAfterBreak="0">
+    <w:nsid w:val="0DFF29BC"/>
+    <w:multiLevelType w:val="hybridMultilevel"/>
+    <w:tmpl w:val="FFA05476"/>
+    <w:lvl w:ilvl="0" w:tplc="8800E078">
+      <w:start w:val="1"/>
+      <w:numFmt w:val="bullet"/>
+      <w:lvlText w:val="-"/>
+      <w:lvlJc w:val="left"/>
+      <w:pPr>
+        <w:ind w:left="720" w:hanging="360"/>
+      </w:pPr>
+      <w:rPr>
+        <w:rFonts w:ascii="Calibri" w:eastAsiaTheme="minorHAnsi" w:hAnsi="Calibri" w:cs="Calibri" w:hint="default"/>
+      </w:rPr>
+    </w:lvl>
+    <w:lvl w:ilvl="1" w:tplc="04090003" w:tentative="1">
+      <w:start w:val="1"/>
+      <w:numFmt w:val="bullet"/>
+      <w:lvlText w:val="o"/>
+      <w:lvlJc w:val="left"/>
+      <w:pPr>
+        <w:ind w:left="1440" w:hanging="360"/>
+      </w:pPr>
+      <w:rPr>
+        <w:rFonts w:ascii="Courier New" w:hAnsi="Courier New" w:cs="Courier New" w:hint="default"/>
+      </w:rPr>
+    </w:lvl>
+    <w:lvl w:ilvl="2" w:tplc="04090005" w:tentative="1">
+      <w:start w:val="1"/>
+      <w:numFmt w:val="bullet"/>
+      <w:lvlText w:val=""/>
+      <w:lvlJc w:val="left"/>
+      <w:pPr>
+        <w:ind w:left="2160" w:hanging="360"/>
+      </w:pPr>
+      <w:rPr>
+        <w:rFonts w:ascii="Wingdings" w:hAnsi="Wingdings" w:hint="default"/>
+      </w:rPr>
+    </w:lvl>
+    <w:lvl w:ilvl="3" w:tplc="04090001" w:tentative="1">
+      <w:start w:val="1"/>
+      <w:numFmt w:val="bullet"/>
+      <w:lvlText w:val=""/>
+      <w:lvlJc w:val="left"/>
+      <w:pPr>
+        <w:ind w:left="2880" w:hanging="360"/>
+      </w:pPr>
+      <w:rPr>
+        <w:rFonts w:ascii="Symbol" w:hAnsi="Symbol" w:hint="default"/>
+      </w:rPr>
+    </w:lvl>
+    <w:lvl w:ilvl="4" w:tplc="04090003" w:tentative="1">
+      <w:start w:val="1"/>
+      <w:numFmt w:val="bullet"/>
+      <w:lvlText w:val="o"/>
+      <w:lvlJc w:val="left"/>
+      <w:pPr>
+        <w:ind w:left="3600" w:hanging="360"/>
+      </w:pPr>
+      <w:rPr>
+        <w:rFonts w:ascii="Courier New" w:hAnsi="Courier New" w:cs="Courier New" w:hint="default"/>
+      </w:rPr>
+    </w:lvl>
+    <w:lvl w:ilvl="5" w:tplc="04090005" w:tentative="1">
+      <w:start w:val="1"/>
+      <w:numFmt w:val="bullet"/>
+      <w:lvlText w:val=""/>
+      <w:lvlJc w:val="left"/>
+      <w:pPr>
+        <w:ind w:left="4320" w:hanging="360"/>
+      </w:pPr>
+      <w:rPr>
+        <w:rFonts w:ascii="Wingdings" w:hAnsi="Wingdings" w:hint="default"/>
+      </w:rPr>
+    </w:lvl>
+    <w:lvl w:ilvl="6" w:tplc="04090001" w:tentative="1">
+      <w:start w:val="1"/>
+      <w:numFmt w:val="bullet"/>
+      <w:lvlText w:val=""/>
+      <w:lvlJc w:val="left"/>
+      <w:pPr>
+        <w:ind w:left="5040" w:hanging="360"/>
+      </w:pPr>
+      <w:rPr>
+        <w:rFonts w:ascii="Symbol" w:hAnsi="Symbol" w:hint="default"/>
+      </w:rPr>
+    </w:lvl>
+    <w:lvl w:ilvl="7" w:tplc="04090003" w:tentative="1">
+      <w:start w:val="1"/>
+      <w:numFmt w:val="bullet"/>
+      <w:lvlText w:val="o"/>
+      <w:lvlJc w:val="left"/>
+      <w:pPr>
+        <w:ind w:left="5760" w:hanging="360"/>
+      </w:pPr>
+      <w:rPr>
+        <w:rFonts w:ascii="Courier New" w:hAnsi="Courier New" w:cs="Courier New" w:hint="default"/>
+      </w:rPr>
+    </w:lvl>
+    <w:lvl w:ilvl="8" w:tplc="04090005" w:tentative="1">
+      <w:start w:val="1"/>
+      <w:numFmt w:val="bullet"/>
+      <w:lvlText w:val=""/>
+      <w:lvlJc w:val="left"/>
+      <w:pPr>
+        <w:ind w:left="6480" w:hanging="360"/>
+      </w:pPr>
+      <w:rPr>
+        <w:rFonts w:ascii="Wingdings" w:hAnsi="Wingdings" w:hint="default"/>
+      </w:rPr>
+    </w:lvl>
+  </w:abstractNum>
+  <w:abstractNum w:abstractNumId="1" w15:restartNumberingAfterBreak="0">
+    <w:nsid w:val="38276DDB"/>
+    <w:multiLevelType w:val="hybridMultilevel"/>
+    <w:tmpl w:val="A85C6F58"/>
+    <w:lvl w:ilvl="0" w:tplc="687490AC">
+      <w:start w:val="1"/>
+      <w:numFmt w:val="bullet"/>
+      <w:lvlText w:val="-"/>
+      <w:lvlJc w:val="left"/>
+      <w:pPr>
+        <w:ind w:left="720" w:hanging="360"/>
+      </w:pPr>
+      <w:rPr>
+        <w:rFonts w:ascii="Calibri" w:eastAsiaTheme="minorHAnsi" w:hAnsi="Calibri" w:cs="Calibri" w:hint="default"/>
+      </w:rPr>
+    </w:lvl>
+    <w:lvl w:ilvl="1" w:tplc="04090003" w:tentative="1">
+      <w:start w:val="1"/>
+      <w:numFmt w:val="bullet"/>
+      <w:lvlText w:val="o"/>
+      <w:lvlJc w:val="left"/>
+      <w:pPr>
+        <w:ind w:left="1440" w:hanging="360"/>
+      </w:pPr>
+      <w:rPr>
+        <w:rFonts w:ascii="Courier New" w:hAnsi="Courier New" w:cs="Courier New" w:hint="default"/>
+      </w:rPr>
+    </w:lvl>
+    <w:lvl w:ilvl="2" w:tplc="04090005" w:tentative="1">
+      <w:start w:val="1"/>
+      <w:numFmt w:val="bullet"/>
+      <w:lvlText w:val=""/>
+      <w:lvlJc w:val="left"/>
+      <w:pPr>
+        <w:ind w:left="2160" w:hanging="360"/>
+      </w:pPr>
+      <w:rPr>
+        <w:rFonts w:ascii="Wingdings" w:hAnsi="Wingdings" w:hint="default"/>
+      </w:rPr>
+    </w:lvl>
+    <w:lvl w:ilvl="3" w:tplc="04090001" w:tentative="1">
+      <w:start w:val="1"/>
+      <w:numFmt w:val="bullet"/>
+      <w:lvlText w:val=""/>
+      <w:lvlJc w:val="left"/>
+      <w:pPr>
+        <w:ind w:left="2880" w:hanging="360"/>
+      </w:pPr>
+      <w:rPr>
+        <w:rFonts w:ascii="Symbol" w:hAnsi="Symbol" w:hint="default"/>
+      </w:rPr>
+    </w:lvl>
+    <w:lvl w:ilvl="4" w:tplc="04090003" w:tentative="1">
+      <w:start w:val="1"/>
+      <w:numFmt w:val="bullet"/>
+      <w:lvlText w:val="o"/>
+      <w:lvlJc w:val="left"/>
+      <w:pPr>
+        <w:ind w:left="3600" w:hanging="360"/>
+      </w:pPr>
+      <w:rPr>
+        <w:rFonts w:ascii="Courier New" w:hAnsi="Courier New" w:cs="Courier New" w:hint="default"/>
+      </w:rPr>
+    </w:lvl>
+    <w:lvl w:ilvl="5" w:tplc="04090005" w:tentative="1">
+      <w:start w:val="1"/>
+      <w:numFmt w:val="bullet"/>
+      <w:lvlText w:val=""/>
+      <w:lvlJc w:val="left"/>
+      <w:pPr>
+        <w:ind w:left="4320" w:hanging="360"/>
+      </w:pPr>
+      <w:rPr>
+        <w:rFonts w:ascii="Wingdings" w:hAnsi="Wingdings" w:hint="default"/>
+      </w:rPr>
+    </w:lvl>
+    <w:lvl w:ilvl="6" w:tplc="04090001" w:tentative="1">
+      <w:start w:val="1"/>
+      <w:numFmt w:val="bullet"/>
+      <w:lvlText w:val=""/>
+      <w:lvlJc w:val="left"/>
+      <w:pPr>
+        <w:ind w:left="5040" w:hanging="360"/>
+      </w:pPr>
+      <w:rPr>
+        <w:rFonts w:ascii="Symbol" w:hAnsi="Symbol" w:hint="default"/>
+      </w:rPr>
+    </w:lvl>
+    <w:lvl w:ilvl="7" w:tplc="04090003" w:tentative="1">
+      <w:start w:val="1"/>
+      <w:numFmt w:val="bullet"/>
+      <w:lvlText w:val="o"/>
+      <w:lvlJc w:val="left"/>
+      <w:pPr>
+        <w:ind w:left="5760" w:hanging="360"/>
+      </w:pPr>
+      <w:rPr>
+        <w:rFonts w:ascii="Courier New" w:hAnsi="Courier New" w:cs="Courier New" w:hint="default"/>
+      </w:rPr>
+    </w:lvl>
+    <w:lvl w:ilvl="8" w:tplc="04090005" w:tentative="1">
+      <w:start w:val="1"/>
+      <w:numFmt w:val="bullet"/>
+      <w:lvlText w:val=""/>
+      <w:lvlJc w:val="left"/>
+      <w:pPr>
+        <w:ind w:left="6480" w:hanging="360"/>
+      </w:pPr>
+      <w:rPr>
+        <w:rFonts w:ascii="Wingdings" w:hAnsi="Wingdings" w:hint="default"/>
+      </w:rPr>
+    </w:lvl>
+  </w:abstractNum>
+  <w:abstractNum w:abstractNumId="2" w15:restartNumberingAfterBreak="0">
+    <w:nsid w:val="62C44C19"/>
+    <w:multiLevelType w:val="hybridMultilevel"/>
+    <w:tmpl w:val="36F0DBFC"/>
+    <w:lvl w:ilvl="0" w:tplc="AE3000D4">
+      <w:start w:val="1"/>
+      <w:numFmt w:val="bullet"/>
+      <w:lvlText w:val="-"/>
+      <w:lvlJc w:val="left"/>
+      <w:pPr>
+        <w:ind w:left="360" w:hanging="360"/>
+      </w:pPr>
+      <w:rPr>
+        <w:rFonts w:ascii="Calibri" w:eastAsiaTheme="minorHAnsi" w:hAnsi="Calibri" w:cs="Calibri" w:hint="default"/>
+      </w:rPr>
+    </w:lvl>
+    <w:lvl w:ilvl="1" w:tplc="04090003" w:tentative="1">
+      <w:start w:val="1"/>
+      <w:numFmt w:val="bullet"/>
+      <w:lvlText w:val="o"/>
+      <w:lvlJc w:val="left"/>
+      <w:pPr>
+        <w:ind w:left="1080" w:hanging="360"/>
+      </w:pPr>
+      <w:rPr>
+        <w:rFonts w:ascii="Courier New" w:hAnsi="Courier New" w:cs="Courier New" w:hint="default"/>
+      </w:rPr>
+    </w:lvl>
+    <w:lvl w:ilvl="2" w:tplc="04090005" w:tentative="1">
+      <w:start w:val="1"/>
+      <w:numFmt w:val="bullet"/>
+      <w:lvlText w:val=""/>
+      <w:lvlJc w:val="left"/>
+      <w:pPr>
+        <w:ind w:left="1800" w:hanging="360"/>
+      </w:pPr>
+      <w:rPr>
+        <w:rFonts w:ascii="Wingdings" w:hAnsi="Wingdings" w:hint="default"/>
+      </w:rPr>
+    </w:lvl>
+    <w:lvl w:ilvl="3" w:tplc="04090001" w:tentative="1">
+      <w:start w:val="1"/>
+      <w:numFmt w:val="bullet"/>
+      <w:lvlText w:val=""/>
+      <w:lvlJc w:val="left"/>
+      <w:pPr>
+        <w:ind w:left="2520" w:hanging="360"/>
+      </w:pPr>
+      <w:rPr>
+        <w:rFonts w:ascii="Symbol" w:hAnsi="Symbol" w:hint="default"/>
+      </w:rPr>
+    </w:lvl>
+    <w:lvl w:ilvl="4" w:tplc="04090003" w:tentative="1">
+      <w:start w:val="1"/>
+      <w:numFmt w:val="bullet"/>
+      <w:lvlText w:val="o"/>
+      <w:lvlJc w:val="left"/>
+      <w:pPr>
+        <w:ind w:left="3240" w:hanging="360"/>
+      </w:pPr>
+      <w:rPr>
+        <w:rFonts w:ascii="Courier New" w:hAnsi="Courier New" w:cs="Courier New" w:hint="default"/>
+      </w:rPr>
+    </w:lvl>
+    <w:lvl w:ilvl="5" w:tplc="04090005" w:tentative="1">
+      <w:start w:val="1"/>
+      <w:numFmt w:val="bullet"/>
+      <w:lvlText w:val=""/>
+      <w:lvlJc w:val="left"/>
+      <w:pPr>
+        <w:ind w:left="3960" w:hanging="360"/>
+      </w:pPr>
+      <w:rPr>
+        <w:rFonts w:ascii="Wingdings" w:hAnsi="Wingdings" w:hint="default"/>
+      </w:rPr>
+    </w:lvl>
+    <w:lvl w:ilvl="6" w:tplc="04090001" w:tentative="1">
+      <w:start w:val="1"/>
+      <w:numFmt w:val="bullet"/>
+      <w:lvlText w:val=""/>
+      <w:lvlJc w:val="left"/>
+      <w:pPr>
+        <w:ind w:left="4680" w:hanging="360"/>
+      </w:pPr>
+      <w:rPr>
+        <w:rFonts w:ascii="Symbol" w:hAnsi="Symbol" w:hint="default"/>
+      </w:rPr>
+    </w:lvl>
+    <w:lvl w:ilvl="7" w:tplc="04090003" w:tentative="1">
+      <w:start w:val="1"/>
+      <w:numFmt w:val="bullet"/>
+      <w:lvlText w:val="o"/>
+      <w:lvlJc w:val="left"/>
+      <w:pPr>
+        <w:ind w:left="5400" w:hanging="360"/>
+      </w:pPr>
+      <w:rPr>
+        <w:rFonts w:ascii="Courier New" w:hAnsi="Courier New" w:cs="Courier New" w:hint="default"/>
+      </w:rPr>
+    </w:lvl>
+    <w:lvl w:ilvl="8" w:tplc="04090005" w:tentative="1">
+      <w:start w:val="1"/>
+      <w:numFmt w:val="bullet"/>
+      <w:lvlText w:val=""/>
+      <w:lvlJc w:val="left"/>
+      <w:pPr>
+        <w:ind w:left="6120" w:hanging="360"/>
+      </w:pPr>
+      <w:rPr>
+        <w:rFonts w:ascii="Wingdings" w:hAnsi="Wingdings" w:hint="default"/>
+      </w:rPr>
+    </w:lvl>
+  </w:abstractNum>
+  <w:num w:numId="1">
+    <w:abstractNumId w:val="0"/>
+  </w:num>
+  <w:num w:numId="2">
+    <w:abstractNumId w:val="1"/>
+  </w:num>
+  <w:num w:numId="3">
+    <w:abstractNumId w:val="2"/>
+  </w:num>
+</w:numbering>
 </file>
 
 <file path=word/styles.xml><?xml version="1.0" encoding="utf-8"?>
@@ -906,6 +1479,17 @@
       </w:tblBorders>
     </w:tblPr>
   </w:style>
+  <w:style w:type="paragraph" w:styleId="ListParagraph">
+    <w:name w:val="List Paragraph"/>
+    <w:basedOn w:val="Normal"/>
+    <w:uiPriority w:val="34"/>
+    <w:qFormat/>
+    <w:rsid w:val="000C5C8F"/>
+    <w:pPr>
+      <w:ind w:left="720"/>
+      <w:contextualSpacing/>
+    </w:pPr>
+  </w:style>
 </w:styles>
 </file>
 

</xml_diff>